<commit_message>
Civics is split from above
</commit_message>
<xml_diff>
--- a/Policies.docx
+++ b/Policies.docx
@@ -337,6 +337,9 @@
           <w:tcPr>
             <w:cnfStyle w:val="001000000000" w:firstRow="0" w:lastRow="0" w:firstColumn="1" w:lastColumn="0" w:oddVBand="0" w:evenVBand="0" w:oddHBand="0" w:evenHBand="0" w:firstRowFirstColumn="0" w:firstRowLastColumn="0" w:lastRowFirstColumn="0" w:lastRowLastColumn="0"/>
             <w:tcW w:w="3005" w:type="dxa"/>
+            <w:tcBorders>
+              <w:bottom w:val="single" w:sz="4" w:space="0" w:color="auto"/>
+            </w:tcBorders>
           </w:tcPr>
           <w:p>
             <w:pPr>
@@ -357,81 +360,108 @@
         <w:tc>
           <w:tcPr>
             <w:tcW w:w="3005" w:type="dxa"/>
-          </w:tcPr>
-          <w:p>
-            <w:pPr>
-              <w:cnfStyle w:val="000000000000" w:firstRow="0" w:lastRow="0" w:firstColumn="0" w:lastColumn="0" w:oddVBand="0" w:evenVBand="0" w:oddHBand="0" w:evenHBand="0" w:firstRowFirstColumn="0" w:firstRowLastColumn="0" w:lastRowFirstColumn="0" w:lastRowLastColumn="0"/>
-              <w:rPr>
-                <w:rFonts w:ascii="Constantia" w:hAnsi="Constantia"/>
-                <w:lang w:val="en-CA"/>
-              </w:rPr>
-            </w:pPr>
-          </w:p>
-        </w:tc>
-        <w:tc>
-          <w:tcPr>
-            <w:tcW w:w="3006" w:type="dxa"/>
-          </w:tcPr>
-          <w:p>
-            <w:pPr>
-              <w:cnfStyle w:val="000000000000" w:firstRow="0" w:lastRow="0" w:firstColumn="0" w:lastColumn="0" w:oddVBand="0" w:evenVBand="0" w:oddHBand="0" w:evenHBand="0" w:firstRowFirstColumn="0" w:firstRowLastColumn="0" w:lastRowFirstColumn="0" w:lastRowLastColumn="0"/>
-              <w:rPr>
-                <w:rFonts w:ascii="Constantia" w:hAnsi="Constantia"/>
-                <w:lang w:val="en-CA"/>
-              </w:rPr>
-            </w:pPr>
-          </w:p>
-        </w:tc>
-      </w:tr>
-      <w:tr>
-        <w:tc>
-          <w:tcPr>
-            <w:cnfStyle w:val="001000000000" w:firstRow="0" w:lastRow="0" w:firstColumn="1" w:lastColumn="0" w:oddVBand="0" w:evenVBand="0" w:oddHBand="0" w:evenHBand="0" w:firstRowFirstColumn="0" w:firstRowLastColumn="0" w:lastRowFirstColumn="0" w:lastRowLastColumn="0"/>
-            <w:tcW w:w="3005" w:type="dxa"/>
-          </w:tcPr>
-          <w:p>
-            <w:pPr>
-              <w:rPr>
-                <w:rFonts w:ascii="Constantia" w:hAnsi="Constantia"/>
-                <w:lang w:val="en-CA"/>
-              </w:rPr>
-            </w:pPr>
-          </w:p>
-        </w:tc>
-        <w:tc>
-          <w:tcPr>
-            <w:tcW w:w="3005" w:type="dxa"/>
-          </w:tcPr>
-          <w:p>
-            <w:pPr>
-              <w:cnfStyle w:val="000000000000" w:firstRow="0" w:lastRow="0" w:firstColumn="0" w:lastColumn="0" w:oddVBand="0" w:evenVBand="0" w:oddHBand="0" w:evenHBand="0" w:firstRowFirstColumn="0" w:firstRowLastColumn="0" w:lastRowFirstColumn="0" w:lastRowLastColumn="0"/>
-              <w:rPr>
-                <w:rFonts w:ascii="Constantia" w:hAnsi="Constantia"/>
-                <w:lang w:val="en-CA"/>
-              </w:rPr>
-            </w:pPr>
-          </w:p>
-        </w:tc>
-        <w:tc>
-          <w:tcPr>
-            <w:tcW w:w="3006" w:type="dxa"/>
-          </w:tcPr>
-          <w:p>
-            <w:pPr>
-              <w:cnfStyle w:val="000000000000" w:firstRow="0" w:lastRow="0" w:firstColumn="0" w:lastColumn="0" w:oddVBand="0" w:evenVBand="0" w:oddHBand="0" w:evenHBand="0" w:firstRowFirstColumn="0" w:firstRowLastColumn="0" w:lastRowFirstColumn="0" w:lastRowLastColumn="0"/>
-              <w:rPr>
-                <w:rFonts w:ascii="Constantia" w:hAnsi="Constantia"/>
-                <w:lang w:val="en-CA"/>
-              </w:rPr>
-            </w:pPr>
-          </w:p>
-        </w:tc>
-      </w:tr>
-      <w:tr>
-        <w:tc>
-          <w:tcPr>
-            <w:cnfStyle w:val="001000000000" w:firstRow="0" w:lastRow="0" w:firstColumn="1" w:lastColumn="0" w:oddVBand="0" w:evenVBand="0" w:oddHBand="0" w:evenHBand="0" w:firstRowFirstColumn="0" w:firstRowLastColumn="0" w:lastRowFirstColumn="0" w:lastRowLastColumn="0"/>
-            <w:tcW w:w="3005" w:type="dxa"/>
+            <w:tcBorders>
+              <w:bottom w:val="single" w:sz="4" w:space="0" w:color="auto"/>
+            </w:tcBorders>
+          </w:tcPr>
+          <w:p>
+            <w:pPr>
+              <w:cnfStyle w:val="000000000000" w:firstRow="0" w:lastRow="0" w:firstColumn="0" w:lastColumn="0" w:oddVBand="0" w:evenVBand="0" w:oddHBand="0" w:evenHBand="0" w:firstRowFirstColumn="0" w:firstRowLastColumn="0" w:lastRowFirstColumn="0" w:lastRowLastColumn="0"/>
+              <w:rPr>
+                <w:rFonts w:ascii="Constantia" w:hAnsi="Constantia"/>
+                <w:lang w:val="en-CA"/>
+              </w:rPr>
+            </w:pPr>
+          </w:p>
+        </w:tc>
+        <w:tc>
+          <w:tcPr>
+            <w:tcW w:w="3006" w:type="dxa"/>
+            <w:tcBorders>
+              <w:bottom w:val="single" w:sz="4" w:space="0" w:color="auto"/>
+            </w:tcBorders>
+          </w:tcPr>
+          <w:p>
+            <w:pPr>
+              <w:cnfStyle w:val="000000000000" w:firstRow="0" w:lastRow="0" w:firstColumn="0" w:lastColumn="0" w:oddVBand="0" w:evenVBand="0" w:oddHBand="0" w:evenHBand="0" w:firstRowFirstColumn="0" w:firstRowLastColumn="0" w:lastRowFirstColumn="0" w:lastRowLastColumn="0"/>
+              <w:rPr>
+                <w:rFonts w:ascii="Constantia" w:hAnsi="Constantia"/>
+                <w:lang w:val="en-CA"/>
+              </w:rPr>
+            </w:pPr>
+          </w:p>
+        </w:tc>
+      </w:tr>
+      <w:tr>
+        <w:tc>
+          <w:tcPr>
+            <w:cnfStyle w:val="001000000000" w:firstRow="0" w:lastRow="0" w:firstColumn="1" w:lastColumn="0" w:oddVBand="0" w:evenVBand="0" w:oddHBand="0" w:evenHBand="0" w:firstRowFirstColumn="0" w:firstRowLastColumn="0" w:lastRowFirstColumn="0" w:lastRowLastColumn="0"/>
+            <w:tcW w:w="3005" w:type="dxa"/>
+            <w:tcBorders>
+              <w:top w:val="single" w:sz="4" w:space="0" w:color="auto"/>
+              <w:left w:val="nil"/>
+              <w:bottom w:val="single" w:sz="4" w:space="0" w:color="auto"/>
+              <w:right w:val="nil"/>
+            </w:tcBorders>
+          </w:tcPr>
+          <w:p>
+            <w:pPr>
+              <w:rPr>
+                <w:rFonts w:ascii="Constantia" w:hAnsi="Constantia"/>
+                <w:lang w:val="en-CA"/>
+              </w:rPr>
+            </w:pPr>
+          </w:p>
+        </w:tc>
+        <w:tc>
+          <w:tcPr>
+            <w:tcW w:w="3005" w:type="dxa"/>
+            <w:tcBorders>
+              <w:top w:val="single" w:sz="4" w:space="0" w:color="auto"/>
+              <w:left w:val="nil"/>
+              <w:bottom w:val="single" w:sz="4" w:space="0" w:color="auto"/>
+              <w:right w:val="nil"/>
+            </w:tcBorders>
+          </w:tcPr>
+          <w:p>
+            <w:pPr>
+              <w:cnfStyle w:val="000000000000" w:firstRow="0" w:lastRow="0" w:firstColumn="0" w:lastColumn="0" w:oddVBand="0" w:evenVBand="0" w:oddHBand="0" w:evenHBand="0" w:firstRowFirstColumn="0" w:firstRowLastColumn="0" w:lastRowFirstColumn="0" w:lastRowLastColumn="0"/>
+              <w:rPr>
+                <w:rFonts w:ascii="Constantia" w:hAnsi="Constantia"/>
+                <w:lang w:val="en-CA"/>
+              </w:rPr>
+            </w:pPr>
+          </w:p>
+        </w:tc>
+        <w:tc>
+          <w:tcPr>
+            <w:tcW w:w="3006" w:type="dxa"/>
+            <w:tcBorders>
+              <w:top w:val="single" w:sz="4" w:space="0" w:color="auto"/>
+              <w:left w:val="nil"/>
+              <w:bottom w:val="single" w:sz="4" w:space="0" w:color="auto"/>
+              <w:right w:val="nil"/>
+            </w:tcBorders>
+          </w:tcPr>
+          <w:p>
+            <w:pPr>
+              <w:cnfStyle w:val="000000000000" w:firstRow="0" w:lastRow="0" w:firstColumn="0" w:lastColumn="0" w:oddVBand="0" w:evenVBand="0" w:oddHBand="0" w:evenHBand="0" w:firstRowFirstColumn="0" w:firstRowLastColumn="0" w:lastRowFirstColumn="0" w:lastRowLastColumn="0"/>
+              <w:rPr>
+                <w:rFonts w:ascii="Constantia" w:hAnsi="Constantia"/>
+                <w:lang w:val="en-CA"/>
+              </w:rPr>
+            </w:pPr>
+          </w:p>
+        </w:tc>
+      </w:tr>
+      <w:tr>
+        <w:tc>
+          <w:tcPr>
+            <w:cnfStyle w:val="001000000000" w:firstRow="0" w:lastRow="0" w:firstColumn="1" w:lastColumn="0" w:oddVBand="0" w:evenVBand="0" w:oddHBand="0" w:evenHBand="0" w:firstRowFirstColumn="0" w:firstRowLastColumn="0" w:lastRowFirstColumn="0" w:lastRowLastColumn="0"/>
+            <w:tcW w:w="3005" w:type="dxa"/>
+            <w:tcBorders>
+              <w:top w:val="single" w:sz="4" w:space="0" w:color="auto"/>
+            </w:tcBorders>
           </w:tcPr>
           <w:p>
             <w:pPr>
@@ -454,20 +484,26 @@
         <w:tc>
           <w:tcPr>
             <w:tcW w:w="3005" w:type="dxa"/>
-          </w:tcPr>
-          <w:p>
-            <w:pPr>
-              <w:cnfStyle w:val="000000000000" w:firstRow="0" w:lastRow="0" w:firstColumn="0" w:lastColumn="0" w:oddVBand="0" w:evenVBand="0" w:oddHBand="0" w:evenHBand="0" w:firstRowFirstColumn="0" w:firstRowLastColumn="0" w:lastRowFirstColumn="0" w:lastRowLastColumn="0"/>
-              <w:rPr>
-                <w:rFonts w:ascii="Constantia" w:hAnsi="Constantia"/>
-                <w:lang w:val="en-CA"/>
-              </w:rPr>
-            </w:pPr>
-          </w:p>
-        </w:tc>
-        <w:tc>
-          <w:tcPr>
-            <w:tcW w:w="3006" w:type="dxa"/>
+            <w:tcBorders>
+              <w:top w:val="single" w:sz="4" w:space="0" w:color="auto"/>
+            </w:tcBorders>
+          </w:tcPr>
+          <w:p>
+            <w:pPr>
+              <w:cnfStyle w:val="000000000000" w:firstRow="0" w:lastRow="0" w:firstColumn="0" w:lastColumn="0" w:oddVBand="0" w:evenVBand="0" w:oddHBand="0" w:evenHBand="0" w:firstRowFirstColumn="0" w:firstRowLastColumn="0" w:lastRowFirstColumn="0" w:lastRowLastColumn="0"/>
+              <w:rPr>
+                <w:rFonts w:ascii="Constantia" w:hAnsi="Constantia"/>
+                <w:lang w:val="en-CA"/>
+              </w:rPr>
+            </w:pPr>
+          </w:p>
+        </w:tc>
+        <w:tc>
+          <w:tcPr>
+            <w:tcW w:w="3006" w:type="dxa"/>
+            <w:tcBorders>
+              <w:top w:val="single" w:sz="4" w:space="0" w:color="auto"/>
+            </w:tcBorders>
           </w:tcPr>
           <w:p>
             <w:pPr>

</xml_diff>

<commit_message>
Added Sick leave, removed rights
</commit_message>
<xml_diff>
--- a/Policies.docx
+++ b/Policies.docx
@@ -2708,6 +2708,57 @@
                 <w:rFonts w:ascii="Constantia" w:hAnsi="Constantia"/>
                 <w:lang w:val="en-CA"/>
               </w:rPr>
+              <w:t>Leave (Illness)</w:t>
+            </w:r>
+          </w:p>
+        </w:tc>
+        <w:tc>
+          <w:tcPr>
+            <w:tcW w:w="3005" w:type="dxa"/>
+          </w:tcPr>
+          <w:p>
+            <w:pPr>
+              <w:cnfStyle w:val="000000000000" w:firstRow="0" w:lastRow="0" w:firstColumn="0" w:lastColumn="0" w:oddVBand="0" w:evenVBand="0" w:oddHBand="0" w:evenHBand="0" w:firstRowFirstColumn="0" w:firstRowLastColumn="0" w:lastRowFirstColumn="0" w:lastRowLastColumn="0"/>
+              <w:rPr>
+                <w:rFonts w:ascii="Constantia" w:hAnsi="Constantia"/>
+                <w:lang w:val="en-CA"/>
+              </w:rPr>
+            </w:pPr>
+          </w:p>
+        </w:tc>
+        <w:tc>
+          <w:tcPr>
+            <w:tcW w:w="3006" w:type="dxa"/>
+          </w:tcPr>
+          <w:p>
+            <w:pPr>
+              <w:cnfStyle w:val="000000000000" w:firstRow="0" w:lastRow="0" w:firstColumn="0" w:lastColumn="0" w:oddVBand="0" w:evenVBand="0" w:oddHBand="0" w:evenHBand="0" w:firstRowFirstColumn="0" w:firstRowLastColumn="0" w:lastRowFirstColumn="0" w:lastRowLastColumn="0"/>
+              <w:rPr>
+                <w:rFonts w:ascii="Constantia" w:hAnsi="Constantia"/>
+                <w:lang w:val="en-CA"/>
+              </w:rPr>
+            </w:pPr>
+          </w:p>
+        </w:tc>
+      </w:tr>
+      <w:tr>
+        <w:tc>
+          <w:tcPr>
+            <w:cnfStyle w:val="001000000000" w:firstRow="0" w:lastRow="0" w:firstColumn="1" w:lastColumn="0" w:oddVBand="0" w:evenVBand="0" w:oddHBand="0" w:evenHBand="0" w:firstRowFirstColumn="0" w:firstRowLastColumn="0" w:lastRowFirstColumn="0" w:lastRowLastColumn="0"/>
+            <w:tcW w:w="3005" w:type="dxa"/>
+          </w:tcPr>
+          <w:p>
+            <w:pPr>
+              <w:rPr>
+                <w:rFonts w:ascii="Constantia" w:hAnsi="Constantia"/>
+                <w:lang w:val="en-CA"/>
+              </w:rPr>
+            </w:pPr>
+            <w:r>
+              <w:rPr>
+                <w:rFonts w:ascii="Constantia" w:hAnsi="Constantia"/>
+                <w:lang w:val="en-CA"/>
+              </w:rPr>
               <w:t>Minimum Wage</w:t>
             </w:r>
           </w:p>
@@ -3315,6 +3366,170 @@
             <w:tcW w:w="3005" w:type="dxa"/>
             <w:tcBorders>
               <w:top w:val="single" w:sz="4" w:space="0" w:color="auto"/>
+            </w:tcBorders>
+          </w:tcPr>
+          <w:p>
+            <w:pPr>
+              <w:rPr>
+                <w:rFonts w:ascii="Constantia" w:hAnsi="Constantia"/>
+                <w:u w:val="single"/>
+                <w:lang w:val="en-CA"/>
+              </w:rPr>
+            </w:pPr>
+            <w:r>
+              <w:rPr>
+                <w:rFonts w:ascii="Constantia" w:hAnsi="Constantia"/>
+                <w:u w:val="single"/>
+                <w:lang w:val="en-CA"/>
+              </w:rPr>
+              <w:t>Substances</w:t>
+            </w:r>
+          </w:p>
+        </w:tc>
+        <w:tc>
+          <w:tcPr>
+            <w:tcW w:w="3005" w:type="dxa"/>
+            <w:tcBorders>
+              <w:top w:val="single" w:sz="4" w:space="0" w:color="auto"/>
+            </w:tcBorders>
+          </w:tcPr>
+          <w:p>
+            <w:pPr>
+              <w:cnfStyle w:val="000000000000" w:firstRow="0" w:lastRow="0" w:firstColumn="0" w:lastColumn="0" w:oddVBand="0" w:evenVBand="0" w:oddHBand="0" w:evenHBand="0" w:firstRowFirstColumn="0" w:firstRowLastColumn="0" w:lastRowFirstColumn="0" w:lastRowLastColumn="0"/>
+              <w:rPr>
+                <w:rFonts w:ascii="Constantia" w:hAnsi="Constantia"/>
+                <w:lang w:val="en-CA"/>
+              </w:rPr>
+            </w:pPr>
+          </w:p>
+        </w:tc>
+        <w:tc>
+          <w:tcPr>
+            <w:tcW w:w="3006" w:type="dxa"/>
+            <w:tcBorders>
+              <w:top w:val="single" w:sz="4" w:space="0" w:color="auto"/>
+            </w:tcBorders>
+          </w:tcPr>
+          <w:p>
+            <w:pPr>
+              <w:cnfStyle w:val="000000000000" w:firstRow="0" w:lastRow="0" w:firstColumn="0" w:lastColumn="0" w:oddVBand="0" w:evenVBand="0" w:oddHBand="0" w:evenHBand="0" w:firstRowFirstColumn="0" w:firstRowLastColumn="0" w:lastRowFirstColumn="0" w:lastRowLastColumn="0"/>
+              <w:rPr>
+                <w:rFonts w:ascii="Constantia" w:hAnsi="Constantia"/>
+                <w:lang w:val="en-CA"/>
+              </w:rPr>
+            </w:pPr>
+          </w:p>
+        </w:tc>
+      </w:tr>
+      <w:tr>
+        <w:tc>
+          <w:tcPr>
+            <w:cnfStyle w:val="001000000000" w:firstRow="0" w:lastRow="0" w:firstColumn="1" w:lastColumn="0" w:oddVBand="0" w:evenVBand="0" w:oddHBand="0" w:evenHBand="0" w:firstRowFirstColumn="0" w:firstRowLastColumn="0" w:lastRowFirstColumn="0" w:lastRowLastColumn="0"/>
+            <w:tcW w:w="3005" w:type="dxa"/>
+          </w:tcPr>
+          <w:p>
+            <w:pPr>
+              <w:rPr>
+                <w:rFonts w:ascii="Constantia" w:hAnsi="Constantia"/>
+                <w:u w:val="single"/>
+                <w:lang w:val="en-CA"/>
+              </w:rPr>
+            </w:pPr>
+            <w:r>
+              <w:rPr>
+                <w:rFonts w:ascii="Constantia" w:hAnsi="Constantia"/>
+                <w:lang w:val="en-CA"/>
+              </w:rPr>
+              <w:t>Alcohol</w:t>
+            </w:r>
+          </w:p>
+        </w:tc>
+        <w:tc>
+          <w:tcPr>
+            <w:tcW w:w="3005" w:type="dxa"/>
+          </w:tcPr>
+          <w:p>
+            <w:pPr>
+              <w:cnfStyle w:val="000000000000" w:firstRow="0" w:lastRow="0" w:firstColumn="0" w:lastColumn="0" w:oddVBand="0" w:evenVBand="0" w:oddHBand="0" w:evenHBand="0" w:firstRowFirstColumn="0" w:firstRowLastColumn="0" w:lastRowFirstColumn="0" w:lastRowLastColumn="0"/>
+              <w:rPr>
+                <w:rFonts w:ascii="Constantia" w:hAnsi="Constantia"/>
+                <w:lang w:val="en-CA"/>
+              </w:rPr>
+            </w:pPr>
+          </w:p>
+        </w:tc>
+        <w:tc>
+          <w:tcPr>
+            <w:tcW w:w="3006" w:type="dxa"/>
+          </w:tcPr>
+          <w:p>
+            <w:pPr>
+              <w:cnfStyle w:val="000000000000" w:firstRow="0" w:lastRow="0" w:firstColumn="0" w:lastColumn="0" w:oddVBand="0" w:evenVBand="0" w:oddHBand="0" w:evenHBand="0" w:firstRowFirstColumn="0" w:firstRowLastColumn="0" w:lastRowFirstColumn="0" w:lastRowLastColumn="0"/>
+              <w:rPr>
+                <w:rFonts w:ascii="Constantia" w:hAnsi="Constantia"/>
+                <w:lang w:val="en-CA"/>
+              </w:rPr>
+            </w:pPr>
+          </w:p>
+        </w:tc>
+      </w:tr>
+      <w:tr>
+        <w:tc>
+          <w:tcPr>
+            <w:cnfStyle w:val="001000000000" w:firstRow="0" w:lastRow="0" w:firstColumn="1" w:lastColumn="0" w:oddVBand="0" w:evenVBand="0" w:oddHBand="0" w:evenHBand="0" w:firstRowFirstColumn="0" w:firstRowLastColumn="0" w:lastRowFirstColumn="0" w:lastRowLastColumn="0"/>
+            <w:tcW w:w="3005" w:type="dxa"/>
+          </w:tcPr>
+          <w:p>
+            <w:pPr>
+              <w:rPr>
+                <w:rFonts w:ascii="Constantia" w:hAnsi="Constantia"/>
+                <w:lang w:val="en-CA"/>
+              </w:rPr>
+            </w:pPr>
+            <w:r>
+              <w:rPr>
+                <w:rFonts w:ascii="Constantia" w:hAnsi="Constantia"/>
+                <w:lang w:val="en-CA"/>
+              </w:rPr>
+              <w:t>Cannabis</w:t>
+            </w:r>
+          </w:p>
+        </w:tc>
+        <w:tc>
+          <w:tcPr>
+            <w:tcW w:w="3005" w:type="dxa"/>
+          </w:tcPr>
+          <w:p>
+            <w:pPr>
+              <w:cnfStyle w:val="000000000000" w:firstRow="0" w:lastRow="0" w:firstColumn="0" w:lastColumn="0" w:oddVBand="0" w:evenVBand="0" w:oddHBand="0" w:evenHBand="0" w:firstRowFirstColumn="0" w:firstRowLastColumn="0" w:lastRowFirstColumn="0" w:lastRowLastColumn="0"/>
+              <w:rPr>
+                <w:rFonts w:ascii="Constantia" w:hAnsi="Constantia"/>
+                <w:lang w:val="en-CA"/>
+              </w:rPr>
+            </w:pPr>
+          </w:p>
+        </w:tc>
+        <w:tc>
+          <w:tcPr>
+            <w:tcW w:w="3006" w:type="dxa"/>
+          </w:tcPr>
+          <w:p>
+            <w:pPr>
+              <w:cnfStyle w:val="000000000000" w:firstRow="0" w:lastRow="0" w:firstColumn="0" w:lastColumn="0" w:oddVBand="0" w:evenVBand="0" w:oddHBand="0" w:evenHBand="0" w:firstRowFirstColumn="0" w:firstRowLastColumn="0" w:lastRowFirstColumn="0" w:lastRowLastColumn="0"/>
+              <w:rPr>
+                <w:rFonts w:ascii="Constantia" w:hAnsi="Constantia"/>
+                <w:lang w:val="en-CA"/>
+              </w:rPr>
+            </w:pPr>
+          </w:p>
+        </w:tc>
+      </w:tr>
+      <w:tr>
+        <w:tc>
+          <w:tcPr>
+            <w:cnfStyle w:val="001000000000" w:firstRow="0" w:lastRow="0" w:firstColumn="1" w:lastColumn="0" w:oddVBand="0" w:evenVBand="0" w:oddHBand="0" w:evenHBand="0" w:firstRowFirstColumn="0" w:firstRowLastColumn="0" w:lastRowFirstColumn="0" w:lastRowLastColumn="0"/>
+            <w:tcW w:w="3005" w:type="dxa"/>
+            <w:tcBorders>
               <w:bottom w:val="single" w:sz="4" w:space="0" w:color="999999" w:themeColor="text1" w:themeTint="66"/>
             </w:tcBorders>
           </w:tcPr>
@@ -3322,25 +3537,22 @@
             <w:pPr>
               <w:rPr>
                 <w:rFonts w:ascii="Constantia" w:hAnsi="Constantia"/>
-                <w:u w:val="single"/>
-                <w:lang w:val="en-CA"/>
-              </w:rPr>
-            </w:pPr>
-            <w:r>
-              <w:rPr>
-                <w:rFonts w:ascii="Constantia" w:hAnsi="Constantia"/>
-                <w:u w:val="single"/>
-                <w:lang w:val="en-CA"/>
-              </w:rPr>
-              <w:t>Rights and Freedoms</w:t>
-            </w:r>
-          </w:p>
-        </w:tc>
-        <w:tc>
-          <w:tcPr>
-            <w:tcW w:w="3005" w:type="dxa"/>
-            <w:tcBorders>
-              <w:top w:val="single" w:sz="4" w:space="0" w:color="auto"/>
+                <w:lang w:val="en-CA"/>
+              </w:rPr>
+            </w:pPr>
+            <w:r>
+              <w:rPr>
+                <w:rFonts w:ascii="Constantia" w:hAnsi="Constantia"/>
+                <w:lang w:val="en-CA"/>
+              </w:rPr>
+              <w:t>Hard Drugs</w:t>
+            </w:r>
+          </w:p>
+        </w:tc>
+        <w:tc>
+          <w:tcPr>
+            <w:tcW w:w="3005" w:type="dxa"/>
+            <w:tcBorders>
               <w:bottom w:val="single" w:sz="4" w:space="0" w:color="999999" w:themeColor="text1" w:themeTint="66"/>
             </w:tcBorders>
           </w:tcPr>
@@ -3358,7 +3570,6 @@
           <w:tcPr>
             <w:tcW w:w="3006" w:type="dxa"/>
             <w:tcBorders>
-              <w:top w:val="single" w:sz="4" w:space="0" w:color="auto"/>
               <w:bottom w:val="single" w:sz="4" w:space="0" w:color="999999" w:themeColor="text1" w:themeTint="66"/>
             </w:tcBorders>
           </w:tcPr>
@@ -3389,6 +3600,13 @@
                 <w:lang w:val="en-CA"/>
               </w:rPr>
             </w:pPr>
+            <w:r>
+              <w:rPr>
+                <w:rFonts w:ascii="Constantia" w:hAnsi="Constantia"/>
+                <w:lang w:val="en-CA"/>
+              </w:rPr>
+              <w:t>Tobacco and Nicotine Products</w:t>
+            </w:r>
           </w:p>
         </w:tc>
         <w:tc>
@@ -3511,7 +3729,7 @@
                 <w:u w:val="single"/>
                 <w:lang w:val="en-CA"/>
               </w:rPr>
-              <w:t>Substances</w:t>
+              <w:t>Transport</w:t>
             </w:r>
           </w:p>
         </w:tc>
@@ -3560,67 +3778,66 @@
             <w:pPr>
               <w:rPr>
                 <w:rFonts w:ascii="Constantia" w:hAnsi="Constantia"/>
-                <w:u w:val="single"/>
-                <w:lang w:val="en-CA"/>
-              </w:rPr>
-            </w:pPr>
-            <w:r>
-              <w:rPr>
-                <w:rFonts w:ascii="Constantia" w:hAnsi="Constantia"/>
-                <w:lang w:val="en-CA"/>
-              </w:rPr>
-              <w:t>Alcohol</w:t>
-            </w:r>
-          </w:p>
-        </w:tc>
-        <w:tc>
-          <w:tcPr>
-            <w:tcW w:w="3005" w:type="dxa"/>
-          </w:tcPr>
-          <w:p>
-            <w:pPr>
-              <w:cnfStyle w:val="000000000000" w:firstRow="0" w:lastRow="0" w:firstColumn="0" w:lastColumn="0" w:oddVBand="0" w:evenVBand="0" w:oddHBand="0" w:evenHBand="0" w:firstRowFirstColumn="0" w:firstRowLastColumn="0" w:lastRowFirstColumn="0" w:lastRowLastColumn="0"/>
-              <w:rPr>
-                <w:rFonts w:ascii="Constantia" w:hAnsi="Constantia"/>
-                <w:lang w:val="en-CA"/>
-              </w:rPr>
-            </w:pPr>
-          </w:p>
-        </w:tc>
-        <w:tc>
-          <w:tcPr>
-            <w:tcW w:w="3006" w:type="dxa"/>
-          </w:tcPr>
-          <w:p>
-            <w:pPr>
-              <w:cnfStyle w:val="000000000000" w:firstRow="0" w:lastRow="0" w:firstColumn="0" w:lastColumn="0" w:oddVBand="0" w:evenVBand="0" w:oddHBand="0" w:evenHBand="0" w:firstRowFirstColumn="0" w:firstRowLastColumn="0" w:lastRowFirstColumn="0" w:lastRowLastColumn="0"/>
-              <w:rPr>
-                <w:rFonts w:ascii="Constantia" w:hAnsi="Constantia"/>
-                <w:lang w:val="en-CA"/>
-              </w:rPr>
-            </w:pPr>
-          </w:p>
-        </w:tc>
-      </w:tr>
-      <w:tr>
-        <w:tc>
-          <w:tcPr>
-            <w:cnfStyle w:val="001000000000" w:firstRow="0" w:lastRow="0" w:firstColumn="1" w:lastColumn="0" w:oddVBand="0" w:evenVBand="0" w:oddHBand="0" w:evenHBand="0" w:firstRowFirstColumn="0" w:firstRowLastColumn="0" w:lastRowFirstColumn="0" w:lastRowLastColumn="0"/>
-            <w:tcW w:w="3005" w:type="dxa"/>
-          </w:tcPr>
-          <w:p>
-            <w:pPr>
-              <w:rPr>
-                <w:rFonts w:ascii="Constantia" w:hAnsi="Constantia"/>
-                <w:lang w:val="en-CA"/>
-              </w:rPr>
-            </w:pPr>
-            <w:r>
-              <w:rPr>
-                <w:rFonts w:ascii="Constantia" w:hAnsi="Constantia"/>
-                <w:lang w:val="en-CA"/>
-              </w:rPr>
-              <w:t>Cannabis</w:t>
+                <w:lang w:val="en-CA"/>
+              </w:rPr>
+            </w:pPr>
+            <w:r>
+              <w:rPr>
+                <w:rFonts w:ascii="Constantia" w:hAnsi="Constantia"/>
+                <w:lang w:val="en-CA"/>
+              </w:rPr>
+              <w:t>Communal and Special Lanes</w:t>
+            </w:r>
+          </w:p>
+        </w:tc>
+        <w:tc>
+          <w:tcPr>
+            <w:tcW w:w="3005" w:type="dxa"/>
+          </w:tcPr>
+          <w:p>
+            <w:pPr>
+              <w:cnfStyle w:val="000000000000" w:firstRow="0" w:lastRow="0" w:firstColumn="0" w:lastColumn="0" w:oddVBand="0" w:evenVBand="0" w:oddHBand="0" w:evenHBand="0" w:firstRowFirstColumn="0" w:firstRowLastColumn="0" w:lastRowFirstColumn="0" w:lastRowLastColumn="0"/>
+              <w:rPr>
+                <w:rFonts w:ascii="Constantia" w:hAnsi="Constantia"/>
+                <w:lang w:val="en-CA"/>
+              </w:rPr>
+            </w:pPr>
+          </w:p>
+        </w:tc>
+        <w:tc>
+          <w:tcPr>
+            <w:tcW w:w="3006" w:type="dxa"/>
+          </w:tcPr>
+          <w:p>
+            <w:pPr>
+              <w:cnfStyle w:val="000000000000" w:firstRow="0" w:lastRow="0" w:firstColumn="0" w:lastColumn="0" w:oddVBand="0" w:evenVBand="0" w:oddHBand="0" w:evenHBand="0" w:firstRowFirstColumn="0" w:firstRowLastColumn="0" w:lastRowFirstColumn="0" w:lastRowLastColumn="0"/>
+              <w:rPr>
+                <w:rFonts w:ascii="Constantia" w:hAnsi="Constantia"/>
+                <w:lang w:val="en-CA"/>
+              </w:rPr>
+            </w:pPr>
+          </w:p>
+        </w:tc>
+      </w:tr>
+      <w:tr>
+        <w:tc>
+          <w:tcPr>
+            <w:cnfStyle w:val="001000000000" w:firstRow="0" w:lastRow="0" w:firstColumn="1" w:lastColumn="0" w:oddVBand="0" w:evenVBand="0" w:oddHBand="0" w:evenHBand="0" w:firstRowFirstColumn="0" w:firstRowLastColumn="0" w:lastRowFirstColumn="0" w:lastRowLastColumn="0"/>
+            <w:tcW w:w="3005" w:type="dxa"/>
+          </w:tcPr>
+          <w:p>
+            <w:pPr>
+              <w:rPr>
+                <w:rFonts w:ascii="Constantia" w:hAnsi="Constantia"/>
+                <w:lang w:val="en-CA"/>
+              </w:rPr>
+            </w:pPr>
+            <w:r>
+              <w:rPr>
+                <w:rFonts w:ascii="Constantia" w:hAnsi="Constantia"/>
+                <w:lang w:val="en-CA"/>
+              </w:rPr>
+              <w:t>Driverless Vehicles</w:t>
             </w:r>
           </w:p>
         </w:tc>
@@ -3674,7 +3891,7 @@
                 <w:rFonts w:ascii="Constantia" w:hAnsi="Constantia"/>
                 <w:lang w:val="en-CA"/>
               </w:rPr>
-              <w:t>Hard Drugs</w:t>
+              <w:t>Environmental Regulations</w:t>
             </w:r>
           </w:p>
         </w:tc>
@@ -3734,7 +3951,7 @@
                 <w:rFonts w:ascii="Constantia" w:hAnsi="Constantia"/>
                 <w:lang w:val="en-CA"/>
               </w:rPr>
-              <w:t>Tobacco and Nicotine Products</w:t>
+              <w:t>Public Transport</w:t>
             </w:r>
           </w:p>
         </w:tc>
@@ -3858,7 +4075,7 @@
                 <w:u w:val="single"/>
                 <w:lang w:val="en-CA"/>
               </w:rPr>
-              <w:t>Transport</w:t>
+              <w:t>Policing</w:t>
             </w:r>
           </w:p>
         </w:tc>
@@ -3915,322 +4132,78 @@
                 <w:rFonts w:ascii="Constantia" w:hAnsi="Constantia"/>
                 <w:lang w:val="en-CA"/>
               </w:rPr>
-              <w:t>Communal and Special Lanes</w:t>
-            </w:r>
-          </w:p>
-        </w:tc>
-        <w:tc>
-          <w:tcPr>
-            <w:tcW w:w="3005" w:type="dxa"/>
-          </w:tcPr>
-          <w:p>
-            <w:pPr>
-              <w:cnfStyle w:val="000000000000" w:firstRow="0" w:lastRow="0" w:firstColumn="0" w:lastColumn="0" w:oddVBand="0" w:evenVBand="0" w:oddHBand="0" w:evenHBand="0" w:firstRowFirstColumn="0" w:firstRowLastColumn="0" w:lastRowFirstColumn="0" w:lastRowLastColumn="0"/>
-              <w:rPr>
-                <w:rFonts w:ascii="Constantia" w:hAnsi="Constantia"/>
-                <w:lang w:val="en-CA"/>
-              </w:rPr>
-            </w:pPr>
-          </w:p>
-        </w:tc>
-        <w:tc>
-          <w:tcPr>
-            <w:tcW w:w="3006" w:type="dxa"/>
-          </w:tcPr>
-          <w:p>
-            <w:pPr>
-              <w:cnfStyle w:val="000000000000" w:firstRow="0" w:lastRow="0" w:firstColumn="0" w:lastColumn="0" w:oddVBand="0" w:evenVBand="0" w:oddHBand="0" w:evenHBand="0" w:firstRowFirstColumn="0" w:firstRowLastColumn="0" w:lastRowFirstColumn="0" w:lastRowLastColumn="0"/>
-              <w:rPr>
-                <w:rFonts w:ascii="Constantia" w:hAnsi="Constantia"/>
-                <w:lang w:val="en-CA"/>
-              </w:rPr>
-            </w:pPr>
-          </w:p>
-        </w:tc>
-      </w:tr>
-      <w:tr>
-        <w:tc>
-          <w:tcPr>
-            <w:cnfStyle w:val="001000000000" w:firstRow="0" w:lastRow="0" w:firstColumn="1" w:lastColumn="0" w:oddVBand="0" w:evenVBand="0" w:oddHBand="0" w:evenHBand="0" w:firstRowFirstColumn="0" w:firstRowLastColumn="0" w:lastRowFirstColumn="0" w:lastRowLastColumn="0"/>
-            <w:tcW w:w="3005" w:type="dxa"/>
-          </w:tcPr>
-          <w:p>
-            <w:pPr>
-              <w:rPr>
-                <w:rFonts w:ascii="Constantia" w:hAnsi="Constantia"/>
-                <w:lang w:val="en-CA"/>
-              </w:rPr>
-            </w:pPr>
-            <w:r>
-              <w:rPr>
-                <w:rFonts w:ascii="Constantia" w:hAnsi="Constantia"/>
-                <w:lang w:val="en-CA"/>
-              </w:rPr>
-              <w:t>Driverless Vehicles</w:t>
-            </w:r>
-          </w:p>
-        </w:tc>
-        <w:tc>
-          <w:tcPr>
-            <w:tcW w:w="3005" w:type="dxa"/>
-          </w:tcPr>
-          <w:p>
-            <w:pPr>
-              <w:cnfStyle w:val="000000000000" w:firstRow="0" w:lastRow="0" w:firstColumn="0" w:lastColumn="0" w:oddVBand="0" w:evenVBand="0" w:oddHBand="0" w:evenHBand="0" w:firstRowFirstColumn="0" w:firstRowLastColumn="0" w:lastRowFirstColumn="0" w:lastRowLastColumn="0"/>
-              <w:rPr>
-                <w:rFonts w:ascii="Constantia" w:hAnsi="Constantia"/>
-                <w:lang w:val="en-CA"/>
-              </w:rPr>
-            </w:pPr>
-          </w:p>
-        </w:tc>
-        <w:tc>
-          <w:tcPr>
-            <w:tcW w:w="3006" w:type="dxa"/>
-          </w:tcPr>
-          <w:p>
-            <w:pPr>
-              <w:cnfStyle w:val="000000000000" w:firstRow="0" w:lastRow="0" w:firstColumn="0" w:lastColumn="0" w:oddVBand="0" w:evenVBand="0" w:oddHBand="0" w:evenHBand="0" w:firstRowFirstColumn="0" w:firstRowLastColumn="0" w:lastRowFirstColumn="0" w:lastRowLastColumn="0"/>
-              <w:rPr>
-                <w:rFonts w:ascii="Constantia" w:hAnsi="Constantia"/>
-                <w:lang w:val="en-CA"/>
-              </w:rPr>
-            </w:pPr>
-          </w:p>
-        </w:tc>
-      </w:tr>
-      <w:tr>
-        <w:tc>
-          <w:tcPr>
-            <w:cnfStyle w:val="001000000000" w:firstRow="0" w:lastRow="0" w:firstColumn="1" w:lastColumn="0" w:oddVBand="0" w:evenVBand="0" w:oddHBand="0" w:evenHBand="0" w:firstRowFirstColumn="0" w:firstRowLastColumn="0" w:lastRowFirstColumn="0" w:lastRowLastColumn="0"/>
-            <w:tcW w:w="3005" w:type="dxa"/>
-            <w:tcBorders>
-              <w:bottom w:val="single" w:sz="4" w:space="0" w:color="999999" w:themeColor="text1" w:themeTint="66"/>
-            </w:tcBorders>
-          </w:tcPr>
-          <w:p>
-            <w:pPr>
-              <w:rPr>
-                <w:rFonts w:ascii="Constantia" w:hAnsi="Constantia"/>
-                <w:lang w:val="en-CA"/>
-              </w:rPr>
-            </w:pPr>
-            <w:r>
-              <w:rPr>
-                <w:rFonts w:ascii="Constantia" w:hAnsi="Constantia"/>
-                <w:lang w:val="en-CA"/>
-              </w:rPr>
-              <w:t>Environmental Regulations</w:t>
-            </w:r>
-          </w:p>
-        </w:tc>
-        <w:tc>
-          <w:tcPr>
-            <w:tcW w:w="3005" w:type="dxa"/>
-            <w:tcBorders>
-              <w:bottom w:val="single" w:sz="4" w:space="0" w:color="999999" w:themeColor="text1" w:themeTint="66"/>
-            </w:tcBorders>
-          </w:tcPr>
-          <w:p>
-            <w:pPr>
-              <w:cnfStyle w:val="000000000000" w:firstRow="0" w:lastRow="0" w:firstColumn="0" w:lastColumn="0" w:oddVBand="0" w:evenVBand="0" w:oddHBand="0" w:evenHBand="0" w:firstRowFirstColumn="0" w:firstRowLastColumn="0" w:lastRowFirstColumn="0" w:lastRowLastColumn="0"/>
-              <w:rPr>
-                <w:rFonts w:ascii="Constantia" w:hAnsi="Constantia"/>
-                <w:lang w:val="en-CA"/>
-              </w:rPr>
-            </w:pPr>
-          </w:p>
-        </w:tc>
-        <w:tc>
-          <w:tcPr>
-            <w:tcW w:w="3006" w:type="dxa"/>
-            <w:tcBorders>
-              <w:bottom w:val="single" w:sz="4" w:space="0" w:color="999999" w:themeColor="text1" w:themeTint="66"/>
-            </w:tcBorders>
-          </w:tcPr>
-          <w:p>
-            <w:pPr>
-              <w:cnfStyle w:val="000000000000" w:firstRow="0" w:lastRow="0" w:firstColumn="0" w:lastColumn="0" w:oddVBand="0" w:evenVBand="0" w:oddHBand="0" w:evenHBand="0" w:firstRowFirstColumn="0" w:firstRowLastColumn="0" w:lastRowFirstColumn="0" w:lastRowLastColumn="0"/>
-              <w:rPr>
-                <w:rFonts w:ascii="Constantia" w:hAnsi="Constantia"/>
-                <w:lang w:val="en-CA"/>
-              </w:rPr>
-            </w:pPr>
-          </w:p>
-        </w:tc>
-      </w:tr>
-      <w:tr>
-        <w:tc>
-          <w:tcPr>
-            <w:cnfStyle w:val="001000000000" w:firstRow="0" w:lastRow="0" w:firstColumn="1" w:lastColumn="0" w:oddVBand="0" w:evenVBand="0" w:oddHBand="0" w:evenHBand="0" w:firstRowFirstColumn="0" w:firstRowLastColumn="0" w:lastRowFirstColumn="0" w:lastRowLastColumn="0"/>
-            <w:tcW w:w="3005" w:type="dxa"/>
-            <w:tcBorders>
-              <w:bottom w:val="single" w:sz="4" w:space="0" w:color="auto"/>
-            </w:tcBorders>
-          </w:tcPr>
-          <w:p>
-            <w:pPr>
-              <w:rPr>
-                <w:rFonts w:ascii="Constantia" w:hAnsi="Constantia"/>
-                <w:lang w:val="en-CA"/>
-              </w:rPr>
-            </w:pPr>
-            <w:r>
-              <w:rPr>
-                <w:rFonts w:ascii="Constantia" w:hAnsi="Constantia"/>
-                <w:lang w:val="en-CA"/>
-              </w:rPr>
-              <w:t>Public Transport</w:t>
-            </w:r>
-          </w:p>
-        </w:tc>
-        <w:tc>
-          <w:tcPr>
-            <w:tcW w:w="3005" w:type="dxa"/>
-            <w:tcBorders>
-              <w:bottom w:val="single" w:sz="4" w:space="0" w:color="auto"/>
-            </w:tcBorders>
-          </w:tcPr>
-          <w:p>
-            <w:pPr>
-              <w:cnfStyle w:val="000000000000" w:firstRow="0" w:lastRow="0" w:firstColumn="0" w:lastColumn="0" w:oddVBand="0" w:evenVBand="0" w:oddHBand="0" w:evenHBand="0" w:firstRowFirstColumn="0" w:firstRowLastColumn="0" w:lastRowFirstColumn="0" w:lastRowLastColumn="0"/>
-              <w:rPr>
-                <w:rFonts w:ascii="Constantia" w:hAnsi="Constantia"/>
-                <w:lang w:val="en-CA"/>
-              </w:rPr>
-            </w:pPr>
-          </w:p>
-        </w:tc>
-        <w:tc>
-          <w:tcPr>
-            <w:tcW w:w="3006" w:type="dxa"/>
-            <w:tcBorders>
-              <w:bottom w:val="single" w:sz="4" w:space="0" w:color="auto"/>
-            </w:tcBorders>
-          </w:tcPr>
-          <w:p>
-            <w:pPr>
-              <w:cnfStyle w:val="000000000000" w:firstRow="0" w:lastRow="0" w:firstColumn="0" w:lastColumn="0" w:oddVBand="0" w:evenVBand="0" w:oddHBand="0" w:evenHBand="0" w:firstRowFirstColumn="0" w:firstRowLastColumn="0" w:lastRowFirstColumn="0" w:lastRowLastColumn="0"/>
-              <w:rPr>
-                <w:rFonts w:ascii="Constantia" w:hAnsi="Constantia"/>
-                <w:lang w:val="en-CA"/>
-              </w:rPr>
-            </w:pPr>
-          </w:p>
-        </w:tc>
-      </w:tr>
-      <w:tr>
-        <w:tc>
-          <w:tcPr>
-            <w:cnfStyle w:val="001000000000" w:firstRow="0" w:lastRow="0" w:firstColumn="1" w:lastColumn="0" w:oddVBand="0" w:evenVBand="0" w:oddHBand="0" w:evenHBand="0" w:firstRowFirstColumn="0" w:firstRowLastColumn="0" w:lastRowFirstColumn="0" w:lastRowLastColumn="0"/>
-            <w:tcW w:w="3005" w:type="dxa"/>
-            <w:tcBorders>
-              <w:top w:val="single" w:sz="4" w:space="0" w:color="auto"/>
-              <w:left w:val="nil"/>
-              <w:bottom w:val="single" w:sz="4" w:space="0" w:color="auto"/>
-              <w:right w:val="nil"/>
-            </w:tcBorders>
-          </w:tcPr>
-          <w:p>
-            <w:pPr>
-              <w:rPr>
-                <w:rFonts w:ascii="Constantia" w:hAnsi="Constantia"/>
-                <w:lang w:val="en-CA"/>
-              </w:rPr>
-            </w:pPr>
-          </w:p>
-        </w:tc>
-        <w:tc>
-          <w:tcPr>
-            <w:tcW w:w="3005" w:type="dxa"/>
-            <w:tcBorders>
-              <w:top w:val="single" w:sz="4" w:space="0" w:color="auto"/>
-              <w:left w:val="nil"/>
-              <w:bottom w:val="single" w:sz="4" w:space="0" w:color="auto"/>
-              <w:right w:val="nil"/>
-            </w:tcBorders>
-          </w:tcPr>
-          <w:p>
-            <w:pPr>
-              <w:cnfStyle w:val="000000000000" w:firstRow="0" w:lastRow="0" w:firstColumn="0" w:lastColumn="0" w:oddVBand="0" w:evenVBand="0" w:oddHBand="0" w:evenHBand="0" w:firstRowFirstColumn="0" w:firstRowLastColumn="0" w:lastRowFirstColumn="0" w:lastRowLastColumn="0"/>
-              <w:rPr>
-                <w:rFonts w:ascii="Constantia" w:hAnsi="Constantia"/>
-                <w:lang w:val="en-CA"/>
-              </w:rPr>
-            </w:pPr>
-          </w:p>
-        </w:tc>
-        <w:tc>
-          <w:tcPr>
-            <w:tcW w:w="3006" w:type="dxa"/>
-            <w:tcBorders>
-              <w:top w:val="single" w:sz="4" w:space="0" w:color="auto"/>
-              <w:left w:val="nil"/>
-              <w:bottom w:val="single" w:sz="4" w:space="0" w:color="auto"/>
-              <w:right w:val="nil"/>
-            </w:tcBorders>
-          </w:tcPr>
-          <w:p>
-            <w:pPr>
-              <w:cnfStyle w:val="000000000000" w:firstRow="0" w:lastRow="0" w:firstColumn="0" w:lastColumn="0" w:oddVBand="0" w:evenVBand="0" w:oddHBand="0" w:evenHBand="0" w:firstRowFirstColumn="0" w:firstRowLastColumn="0" w:lastRowFirstColumn="0" w:lastRowLastColumn="0"/>
-              <w:rPr>
-                <w:rFonts w:ascii="Constantia" w:hAnsi="Constantia"/>
-                <w:lang w:val="en-CA"/>
-              </w:rPr>
-            </w:pPr>
-          </w:p>
-        </w:tc>
-      </w:tr>
-      <w:tr>
-        <w:tc>
-          <w:tcPr>
-            <w:cnfStyle w:val="001000000000" w:firstRow="0" w:lastRow="0" w:firstColumn="1" w:lastColumn="0" w:oddVBand="0" w:evenVBand="0" w:oddHBand="0" w:evenHBand="0" w:firstRowFirstColumn="0" w:firstRowLastColumn="0" w:lastRowFirstColumn="0" w:lastRowLastColumn="0"/>
-            <w:tcW w:w="3005" w:type="dxa"/>
-            <w:tcBorders>
-              <w:top w:val="single" w:sz="4" w:space="0" w:color="auto"/>
-            </w:tcBorders>
-          </w:tcPr>
-          <w:p>
-            <w:pPr>
-              <w:rPr>
-                <w:rFonts w:ascii="Constantia" w:hAnsi="Constantia"/>
-                <w:u w:val="single"/>
-                <w:lang w:val="en-CA"/>
-              </w:rPr>
-            </w:pPr>
-            <w:r>
-              <w:rPr>
-                <w:rFonts w:ascii="Constantia" w:hAnsi="Constantia"/>
-                <w:u w:val="single"/>
-                <w:lang w:val="en-CA"/>
-              </w:rPr>
-              <w:t>Policing</w:t>
-            </w:r>
-          </w:p>
-        </w:tc>
-        <w:tc>
-          <w:tcPr>
-            <w:tcW w:w="3005" w:type="dxa"/>
-            <w:tcBorders>
-              <w:top w:val="single" w:sz="4" w:space="0" w:color="auto"/>
-            </w:tcBorders>
-          </w:tcPr>
-          <w:p>
-            <w:pPr>
-              <w:cnfStyle w:val="000000000000" w:firstRow="0" w:lastRow="0" w:firstColumn="0" w:lastColumn="0" w:oddVBand="0" w:evenVBand="0" w:oddHBand="0" w:evenHBand="0" w:firstRowFirstColumn="0" w:firstRowLastColumn="0" w:lastRowFirstColumn="0" w:lastRowLastColumn="0"/>
-              <w:rPr>
-                <w:rFonts w:ascii="Constantia" w:hAnsi="Constantia"/>
-                <w:lang w:val="en-CA"/>
-              </w:rPr>
-            </w:pPr>
-          </w:p>
-        </w:tc>
-        <w:tc>
-          <w:tcPr>
-            <w:tcW w:w="3006" w:type="dxa"/>
-            <w:tcBorders>
-              <w:top w:val="single" w:sz="4" w:space="0" w:color="auto"/>
-            </w:tcBorders>
+              <w:t>Anti-Corruption Agency</w:t>
+            </w:r>
+          </w:p>
+        </w:tc>
+        <w:tc>
+          <w:tcPr>
+            <w:tcW w:w="3005" w:type="dxa"/>
+          </w:tcPr>
+          <w:p>
+            <w:pPr>
+              <w:cnfStyle w:val="000000000000" w:firstRow="0" w:lastRow="0" w:firstColumn="0" w:lastColumn="0" w:oddVBand="0" w:evenVBand="0" w:oddHBand="0" w:evenHBand="0" w:firstRowFirstColumn="0" w:firstRowLastColumn="0" w:lastRowFirstColumn="0" w:lastRowLastColumn="0"/>
+              <w:rPr>
+                <w:rFonts w:ascii="Constantia" w:hAnsi="Constantia"/>
+                <w:lang w:val="en-CA"/>
+              </w:rPr>
+            </w:pPr>
+          </w:p>
+        </w:tc>
+        <w:tc>
+          <w:tcPr>
+            <w:tcW w:w="3006" w:type="dxa"/>
+          </w:tcPr>
+          <w:p>
+            <w:pPr>
+              <w:cnfStyle w:val="000000000000" w:firstRow="0" w:lastRow="0" w:firstColumn="0" w:lastColumn="0" w:oddVBand="0" w:evenVBand="0" w:oddHBand="0" w:evenHBand="0" w:firstRowFirstColumn="0" w:firstRowLastColumn="0" w:lastRowFirstColumn="0" w:lastRowLastColumn="0"/>
+              <w:rPr>
+                <w:rFonts w:ascii="Constantia" w:hAnsi="Constantia"/>
+                <w:lang w:val="en-CA"/>
+              </w:rPr>
+            </w:pPr>
+          </w:p>
+        </w:tc>
+      </w:tr>
+      <w:tr>
+        <w:tc>
+          <w:tcPr>
+            <w:cnfStyle w:val="001000000000" w:firstRow="0" w:lastRow="0" w:firstColumn="1" w:lastColumn="0" w:oddVBand="0" w:evenVBand="0" w:oddHBand="0" w:evenHBand="0" w:firstRowFirstColumn="0" w:firstRowLastColumn="0" w:lastRowFirstColumn="0" w:lastRowLastColumn="0"/>
+            <w:tcW w:w="3005" w:type="dxa"/>
+          </w:tcPr>
+          <w:p>
+            <w:pPr>
+              <w:rPr>
+                <w:rFonts w:ascii="Constantia" w:hAnsi="Constantia"/>
+                <w:lang w:val="en-CA"/>
+              </w:rPr>
+            </w:pPr>
+            <w:r>
+              <w:rPr>
+                <w:rFonts w:ascii="Constantia" w:hAnsi="Constantia"/>
+                <w:lang w:val="en-CA"/>
+              </w:rPr>
+              <w:t>CCTV</w:t>
+            </w:r>
+          </w:p>
+        </w:tc>
+        <w:tc>
+          <w:tcPr>
+            <w:tcW w:w="3005" w:type="dxa"/>
+          </w:tcPr>
+          <w:p>
+            <w:pPr>
+              <w:cnfStyle w:val="000000000000" w:firstRow="0" w:lastRow="0" w:firstColumn="0" w:lastColumn="0" w:oddVBand="0" w:evenVBand="0" w:oddHBand="0" w:evenHBand="0" w:firstRowFirstColumn="0" w:firstRowLastColumn="0" w:lastRowFirstColumn="0" w:lastRowLastColumn="0"/>
+              <w:rPr>
+                <w:rFonts w:ascii="Constantia" w:hAnsi="Constantia"/>
+                <w:lang w:val="en-CA"/>
+              </w:rPr>
+            </w:pPr>
+          </w:p>
+        </w:tc>
+        <w:tc>
+          <w:tcPr>
+            <w:tcW w:w="3006" w:type="dxa"/>
           </w:tcPr>
           <w:p>
             <w:pPr>
@@ -4262,108 +4235,6 @@
                 <w:lang w:val="en-CA"/>
               </w:rPr>
               <w:lastRenderedPageBreak/>
-              <w:t>Anti-Corruption Agency</w:t>
-            </w:r>
-          </w:p>
-        </w:tc>
-        <w:tc>
-          <w:tcPr>
-            <w:tcW w:w="3005" w:type="dxa"/>
-          </w:tcPr>
-          <w:p>
-            <w:pPr>
-              <w:cnfStyle w:val="000000000000" w:firstRow="0" w:lastRow="0" w:firstColumn="0" w:lastColumn="0" w:oddVBand="0" w:evenVBand="0" w:oddHBand="0" w:evenHBand="0" w:firstRowFirstColumn="0" w:firstRowLastColumn="0" w:lastRowFirstColumn="0" w:lastRowLastColumn="0"/>
-              <w:rPr>
-                <w:rFonts w:ascii="Constantia" w:hAnsi="Constantia"/>
-                <w:lang w:val="en-CA"/>
-              </w:rPr>
-            </w:pPr>
-          </w:p>
-        </w:tc>
-        <w:tc>
-          <w:tcPr>
-            <w:tcW w:w="3006" w:type="dxa"/>
-          </w:tcPr>
-          <w:p>
-            <w:pPr>
-              <w:cnfStyle w:val="000000000000" w:firstRow="0" w:lastRow="0" w:firstColumn="0" w:lastColumn="0" w:oddVBand="0" w:evenVBand="0" w:oddHBand="0" w:evenHBand="0" w:firstRowFirstColumn="0" w:firstRowLastColumn="0" w:lastRowFirstColumn="0" w:lastRowLastColumn="0"/>
-              <w:rPr>
-                <w:rFonts w:ascii="Constantia" w:hAnsi="Constantia"/>
-                <w:lang w:val="en-CA"/>
-              </w:rPr>
-            </w:pPr>
-          </w:p>
-        </w:tc>
-      </w:tr>
-      <w:tr>
-        <w:tc>
-          <w:tcPr>
-            <w:cnfStyle w:val="001000000000" w:firstRow="0" w:lastRow="0" w:firstColumn="1" w:lastColumn="0" w:oddVBand="0" w:evenVBand="0" w:oddHBand="0" w:evenHBand="0" w:firstRowFirstColumn="0" w:firstRowLastColumn="0" w:lastRowFirstColumn="0" w:lastRowLastColumn="0"/>
-            <w:tcW w:w="3005" w:type="dxa"/>
-          </w:tcPr>
-          <w:p>
-            <w:pPr>
-              <w:rPr>
-                <w:rFonts w:ascii="Constantia" w:hAnsi="Constantia"/>
-                <w:lang w:val="en-CA"/>
-              </w:rPr>
-            </w:pPr>
-            <w:r>
-              <w:rPr>
-                <w:rFonts w:ascii="Constantia" w:hAnsi="Constantia"/>
-                <w:lang w:val="en-CA"/>
-              </w:rPr>
-              <w:t>CCTV</w:t>
-            </w:r>
-          </w:p>
-        </w:tc>
-        <w:tc>
-          <w:tcPr>
-            <w:tcW w:w="3005" w:type="dxa"/>
-          </w:tcPr>
-          <w:p>
-            <w:pPr>
-              <w:cnfStyle w:val="000000000000" w:firstRow="0" w:lastRow="0" w:firstColumn="0" w:lastColumn="0" w:oddVBand="0" w:evenVBand="0" w:oddHBand="0" w:evenHBand="0" w:firstRowFirstColumn="0" w:firstRowLastColumn="0" w:lastRowFirstColumn="0" w:lastRowLastColumn="0"/>
-              <w:rPr>
-                <w:rFonts w:ascii="Constantia" w:hAnsi="Constantia"/>
-                <w:lang w:val="en-CA"/>
-              </w:rPr>
-            </w:pPr>
-          </w:p>
-        </w:tc>
-        <w:tc>
-          <w:tcPr>
-            <w:tcW w:w="3006" w:type="dxa"/>
-          </w:tcPr>
-          <w:p>
-            <w:pPr>
-              <w:cnfStyle w:val="000000000000" w:firstRow="0" w:lastRow="0" w:firstColumn="0" w:lastColumn="0" w:oddVBand="0" w:evenVBand="0" w:oddHBand="0" w:evenHBand="0" w:firstRowFirstColumn="0" w:firstRowLastColumn="0" w:lastRowFirstColumn="0" w:lastRowLastColumn="0"/>
-              <w:rPr>
-                <w:rFonts w:ascii="Constantia" w:hAnsi="Constantia"/>
-                <w:lang w:val="en-CA"/>
-              </w:rPr>
-            </w:pPr>
-          </w:p>
-        </w:tc>
-      </w:tr>
-      <w:tr>
-        <w:tc>
-          <w:tcPr>
-            <w:cnfStyle w:val="001000000000" w:firstRow="0" w:lastRow="0" w:firstColumn="1" w:lastColumn="0" w:oddVBand="0" w:evenVBand="0" w:oddHBand="0" w:evenHBand="0" w:firstRowFirstColumn="0" w:firstRowLastColumn="0" w:lastRowFirstColumn="0" w:lastRowLastColumn="0"/>
-            <w:tcW w:w="3005" w:type="dxa"/>
-          </w:tcPr>
-          <w:p>
-            <w:pPr>
-              <w:rPr>
-                <w:rFonts w:ascii="Constantia" w:hAnsi="Constantia"/>
-                <w:lang w:val="en-CA"/>
-              </w:rPr>
-            </w:pPr>
-            <w:r>
-              <w:rPr>
-                <w:rFonts w:ascii="Constantia" w:hAnsi="Constantia"/>
-                <w:lang w:val="en-CA"/>
-              </w:rPr>
               <w:t>Community Policing</w:t>
             </w:r>
           </w:p>
@@ -6240,109 +6111,109 @@
                 <w:rFonts w:ascii="Constantia" w:hAnsi="Constantia"/>
                 <w:lang w:val="en-CA"/>
               </w:rPr>
+              <w:t>Bicycle Subsidies</w:t>
+            </w:r>
+          </w:p>
+        </w:tc>
+        <w:tc>
+          <w:tcPr>
+            <w:tcW w:w="3005" w:type="dxa"/>
+          </w:tcPr>
+          <w:p>
+            <w:pPr>
+              <w:cnfStyle w:val="000000000000" w:firstRow="0" w:lastRow="0" w:firstColumn="0" w:lastColumn="0" w:oddVBand="0" w:evenVBand="0" w:oddHBand="0" w:evenHBand="0" w:firstRowFirstColumn="0" w:firstRowLastColumn="0" w:lastRowFirstColumn="0" w:lastRowLastColumn="0"/>
+              <w:rPr>
+                <w:rFonts w:ascii="Constantia" w:hAnsi="Constantia"/>
+                <w:lang w:val="en-CA"/>
+              </w:rPr>
+            </w:pPr>
+          </w:p>
+        </w:tc>
+        <w:tc>
+          <w:tcPr>
+            <w:tcW w:w="3006" w:type="dxa"/>
+          </w:tcPr>
+          <w:p>
+            <w:pPr>
+              <w:cnfStyle w:val="000000000000" w:firstRow="0" w:lastRow="0" w:firstColumn="0" w:lastColumn="0" w:oddVBand="0" w:evenVBand="0" w:oddHBand="0" w:evenHBand="0" w:firstRowFirstColumn="0" w:firstRowLastColumn="0" w:lastRowFirstColumn="0" w:lastRowLastColumn="0"/>
+              <w:rPr>
+                <w:rFonts w:ascii="Constantia" w:hAnsi="Constantia"/>
+                <w:lang w:val="en-CA"/>
+              </w:rPr>
+            </w:pPr>
+          </w:p>
+        </w:tc>
+      </w:tr>
+      <w:tr>
+        <w:tc>
+          <w:tcPr>
+            <w:cnfStyle w:val="001000000000" w:firstRow="0" w:lastRow="0" w:firstColumn="1" w:lastColumn="0" w:oddVBand="0" w:evenVBand="0" w:oddHBand="0" w:evenHBand="0" w:firstRowFirstColumn="0" w:firstRowLastColumn="0" w:lastRowFirstColumn="0" w:lastRowLastColumn="0"/>
+            <w:tcW w:w="3005" w:type="dxa"/>
+          </w:tcPr>
+          <w:p>
+            <w:pPr>
+              <w:rPr>
+                <w:rFonts w:ascii="Constantia" w:hAnsi="Constantia"/>
+                <w:lang w:val="en-CA"/>
+              </w:rPr>
+            </w:pPr>
+            <w:r>
+              <w:rPr>
+                <w:rFonts w:ascii="Constantia" w:hAnsi="Constantia"/>
+                <w:lang w:val="en-CA"/>
+              </w:rPr>
+              <w:t>Clean Energy Subsidies</w:t>
+            </w:r>
+          </w:p>
+        </w:tc>
+        <w:tc>
+          <w:tcPr>
+            <w:tcW w:w="3005" w:type="dxa"/>
+          </w:tcPr>
+          <w:p>
+            <w:pPr>
+              <w:cnfStyle w:val="000000000000" w:firstRow="0" w:lastRow="0" w:firstColumn="0" w:lastColumn="0" w:oddVBand="0" w:evenVBand="0" w:oddHBand="0" w:evenHBand="0" w:firstRowFirstColumn="0" w:firstRowLastColumn="0" w:lastRowFirstColumn="0" w:lastRowLastColumn="0"/>
+              <w:rPr>
+                <w:rFonts w:ascii="Constantia" w:hAnsi="Constantia"/>
+                <w:lang w:val="en-CA"/>
+              </w:rPr>
+            </w:pPr>
+          </w:p>
+        </w:tc>
+        <w:tc>
+          <w:tcPr>
+            <w:tcW w:w="3006" w:type="dxa"/>
+          </w:tcPr>
+          <w:p>
+            <w:pPr>
+              <w:cnfStyle w:val="000000000000" w:firstRow="0" w:lastRow="0" w:firstColumn="0" w:lastColumn="0" w:oddVBand="0" w:evenVBand="0" w:oddHBand="0" w:evenHBand="0" w:firstRowFirstColumn="0" w:firstRowLastColumn="0" w:lastRowFirstColumn="0" w:lastRowLastColumn="0"/>
+              <w:rPr>
+                <w:rFonts w:ascii="Constantia" w:hAnsi="Constantia"/>
+                <w:lang w:val="en-CA"/>
+              </w:rPr>
+            </w:pPr>
+          </w:p>
+        </w:tc>
+      </w:tr>
+      <w:tr>
+        <w:tc>
+          <w:tcPr>
+            <w:cnfStyle w:val="001000000000" w:firstRow="0" w:lastRow="0" w:firstColumn="1" w:lastColumn="0" w:oddVBand="0" w:evenVBand="0" w:oddHBand="0" w:evenHBand="0" w:firstRowFirstColumn="0" w:firstRowLastColumn="0" w:lastRowFirstColumn="0" w:lastRowLastColumn="0"/>
+            <w:tcW w:w="3005" w:type="dxa"/>
+          </w:tcPr>
+          <w:p>
+            <w:pPr>
+              <w:rPr>
+                <w:rFonts w:ascii="Constantia" w:hAnsi="Constantia"/>
+                <w:lang w:val="en-CA"/>
+              </w:rPr>
+            </w:pPr>
+            <w:r>
+              <w:rPr>
+                <w:rFonts w:ascii="Constantia" w:hAnsi="Constantia"/>
+                <w:lang w:val="en-CA"/>
+              </w:rPr>
               <w:lastRenderedPageBreak/>
-              <w:t>Bicycle Subsidies</w:t>
-            </w:r>
-          </w:p>
-        </w:tc>
-        <w:tc>
-          <w:tcPr>
-            <w:tcW w:w="3005" w:type="dxa"/>
-          </w:tcPr>
-          <w:p>
-            <w:pPr>
-              <w:cnfStyle w:val="000000000000" w:firstRow="0" w:lastRow="0" w:firstColumn="0" w:lastColumn="0" w:oddVBand="0" w:evenVBand="0" w:oddHBand="0" w:evenHBand="0" w:firstRowFirstColumn="0" w:firstRowLastColumn="0" w:lastRowFirstColumn="0" w:lastRowLastColumn="0"/>
-              <w:rPr>
-                <w:rFonts w:ascii="Constantia" w:hAnsi="Constantia"/>
-                <w:lang w:val="en-CA"/>
-              </w:rPr>
-            </w:pPr>
-          </w:p>
-        </w:tc>
-        <w:tc>
-          <w:tcPr>
-            <w:tcW w:w="3006" w:type="dxa"/>
-          </w:tcPr>
-          <w:p>
-            <w:pPr>
-              <w:cnfStyle w:val="000000000000" w:firstRow="0" w:lastRow="0" w:firstColumn="0" w:lastColumn="0" w:oddVBand="0" w:evenVBand="0" w:oddHBand="0" w:evenHBand="0" w:firstRowFirstColumn="0" w:firstRowLastColumn="0" w:lastRowFirstColumn="0" w:lastRowLastColumn="0"/>
-              <w:rPr>
-                <w:rFonts w:ascii="Constantia" w:hAnsi="Constantia"/>
-                <w:lang w:val="en-CA"/>
-              </w:rPr>
-            </w:pPr>
-          </w:p>
-        </w:tc>
-      </w:tr>
-      <w:tr>
-        <w:tc>
-          <w:tcPr>
-            <w:cnfStyle w:val="001000000000" w:firstRow="0" w:lastRow="0" w:firstColumn="1" w:lastColumn="0" w:oddVBand="0" w:evenVBand="0" w:oddHBand="0" w:evenHBand="0" w:firstRowFirstColumn="0" w:firstRowLastColumn="0" w:lastRowFirstColumn="0" w:lastRowLastColumn="0"/>
-            <w:tcW w:w="3005" w:type="dxa"/>
-          </w:tcPr>
-          <w:p>
-            <w:pPr>
-              <w:rPr>
-                <w:rFonts w:ascii="Constantia" w:hAnsi="Constantia"/>
-                <w:lang w:val="en-CA"/>
-              </w:rPr>
-            </w:pPr>
-            <w:r>
-              <w:rPr>
-                <w:rFonts w:ascii="Constantia" w:hAnsi="Constantia"/>
-                <w:lang w:val="en-CA"/>
-              </w:rPr>
-              <w:t>Clean Energy Subsidies</w:t>
-            </w:r>
-          </w:p>
-        </w:tc>
-        <w:tc>
-          <w:tcPr>
-            <w:tcW w:w="3005" w:type="dxa"/>
-          </w:tcPr>
-          <w:p>
-            <w:pPr>
-              <w:cnfStyle w:val="000000000000" w:firstRow="0" w:lastRow="0" w:firstColumn="0" w:lastColumn="0" w:oddVBand="0" w:evenVBand="0" w:oddHBand="0" w:evenHBand="0" w:firstRowFirstColumn="0" w:firstRowLastColumn="0" w:lastRowFirstColumn="0" w:lastRowLastColumn="0"/>
-              <w:rPr>
-                <w:rFonts w:ascii="Constantia" w:hAnsi="Constantia"/>
-                <w:lang w:val="en-CA"/>
-              </w:rPr>
-            </w:pPr>
-          </w:p>
-        </w:tc>
-        <w:tc>
-          <w:tcPr>
-            <w:tcW w:w="3006" w:type="dxa"/>
-          </w:tcPr>
-          <w:p>
-            <w:pPr>
-              <w:cnfStyle w:val="000000000000" w:firstRow="0" w:lastRow="0" w:firstColumn="0" w:lastColumn="0" w:oddVBand="0" w:evenVBand="0" w:oddHBand="0" w:evenHBand="0" w:firstRowFirstColumn="0" w:firstRowLastColumn="0" w:lastRowFirstColumn="0" w:lastRowLastColumn="0"/>
-              <w:rPr>
-                <w:rFonts w:ascii="Constantia" w:hAnsi="Constantia"/>
-                <w:lang w:val="en-CA"/>
-              </w:rPr>
-            </w:pPr>
-          </w:p>
-        </w:tc>
-      </w:tr>
-      <w:tr>
-        <w:tc>
-          <w:tcPr>
-            <w:cnfStyle w:val="001000000000" w:firstRow="0" w:lastRow="0" w:firstColumn="1" w:lastColumn="0" w:oddVBand="0" w:evenVBand="0" w:oddHBand="0" w:evenHBand="0" w:firstRowFirstColumn="0" w:firstRowLastColumn="0" w:lastRowFirstColumn="0" w:lastRowLastColumn="0"/>
-            <w:tcW w:w="3005" w:type="dxa"/>
-          </w:tcPr>
-          <w:p>
-            <w:pPr>
-              <w:rPr>
-                <w:rFonts w:ascii="Constantia" w:hAnsi="Constantia"/>
-                <w:lang w:val="en-CA"/>
-              </w:rPr>
-            </w:pPr>
-            <w:r>
-              <w:rPr>
-                <w:rFonts w:ascii="Constantia" w:hAnsi="Constantia"/>
-                <w:lang w:val="en-CA"/>
-              </w:rPr>
               <w:t>Clean Transport Subsidies</w:t>
             </w:r>
           </w:p>

</xml_diff>